<commit_message>
justify:center on product cart
</commit_message>
<xml_diff>
--- a/IMG/Local_Product/beverage/juice/juice.docx
+++ b/IMG/Local_Product/beverage/juice/juice.docx
@@ -240,6 +240,624 @@
       </w:pPr>
       <w:r>
         <w:t>MALEE TROPICAL PASSION FRUIT JUICE 20% 1L*3BOTTLE</w:t>
+      </w:r>
+    </w:p>
+    <w:p>
+      <w:pPr>
+        <w:pStyle w:val="ListParagraph"/>
+        <w:numPr>
+          <w:ilvl w:val="0"/>
+          <w:numId w:val="1"/>
+        </w:numPr>
+      </w:pPr>
+      <w:r>
+        <w:t xml:space="preserve">    "</w:t>
+      </w:r>
+      <w:r>
+        <w:rPr>
+          <w:rFonts w:ascii="Khmer UI" w:hAnsi="Khmer UI" w:cs="Khmer UI"/>
+        </w:rPr>
+        <w:t>ទឹកផ្លែប៉ោម</w:t>
+      </w:r>
+      <w:r>
+        <w:t xml:space="preserve"> Tree Top 100% 300 </w:t>
+      </w:r>
+      <w:r>
+        <w:rPr>
+          <w:rFonts w:ascii="Khmer UI" w:hAnsi="Khmer UI" w:cs="Khmer UI"/>
+        </w:rPr>
+        <w:t>មីលីលីត្រ</w:t>
+      </w:r>
+      <w:r>
+        <w:t xml:space="preserve"> × 1",</w:t>
+      </w:r>
+    </w:p>
+    <w:p>
+      <w:pPr>
+        <w:pStyle w:val="ListParagraph"/>
+        <w:numPr>
+          <w:ilvl w:val="0"/>
+          <w:numId w:val="1"/>
+        </w:numPr>
+      </w:pPr>
+      <w:r>
+        <w:t xml:space="preserve">    "</w:t>
+      </w:r>
+      <w:r>
+        <w:rPr>
+          <w:rFonts w:ascii="Khmer UI" w:hAnsi="Khmer UI" w:cs="Khmer UI"/>
+        </w:rPr>
+        <w:t>ទឹកផ្លែប៉ោម</w:t>
+      </w:r>
+      <w:r>
+        <w:t xml:space="preserve"> Langer 946 </w:t>
+      </w:r>
+      <w:r>
+        <w:rPr>
+          <w:rFonts w:ascii="Khmer UI" w:hAnsi="Khmer UI" w:cs="Khmer UI"/>
+        </w:rPr>
+        <w:t>មីលីលីត្រ</w:t>
+      </w:r>
+      <w:r>
+        <w:t xml:space="preserve"> × 1",</w:t>
+      </w:r>
+    </w:p>
+    <w:p>
+      <w:pPr>
+        <w:pStyle w:val="ListParagraph"/>
+        <w:numPr>
+          <w:ilvl w:val="0"/>
+          <w:numId w:val="1"/>
+        </w:numPr>
+      </w:pPr>
+      <w:r>
+        <w:t xml:space="preserve">    "</w:t>
+      </w:r>
+      <w:r>
+        <w:rPr>
+          <w:rFonts w:ascii="Khmer UI" w:hAnsi="Khmer UI" w:cs="Khmer UI"/>
+        </w:rPr>
+        <w:t>ទឹកផ្លែទំពាំងបាយជូរ</w:t>
+      </w:r>
+      <w:r>
+        <w:t xml:space="preserve"> Langer 946 </w:t>
+      </w:r>
+      <w:r>
+        <w:rPr>
+          <w:rFonts w:ascii="Khmer UI" w:hAnsi="Khmer UI" w:cs="Khmer UI"/>
+        </w:rPr>
+        <w:t>មីលីលីត្រ</w:t>
+      </w:r>
+      <w:r>
+        <w:t xml:space="preserve"> × 1",</w:t>
+      </w:r>
+    </w:p>
+    <w:p>
+      <w:pPr>
+        <w:pStyle w:val="ListParagraph"/>
+        <w:numPr>
+          <w:ilvl w:val="0"/>
+          <w:numId w:val="1"/>
+        </w:numPr>
+      </w:pPr>
+      <w:r>
+        <w:t xml:space="preserve">    "</w:t>
+      </w:r>
+      <w:r>
+        <w:rPr>
+          <w:rFonts w:ascii="Khmer UI" w:hAnsi="Khmer UI" w:cs="Khmer UI"/>
+        </w:rPr>
+        <w:t>ទឹកផ្លែទទឹម</w:t>
+      </w:r>
+      <w:r>
+        <w:t xml:space="preserve"> Langer 946 </w:t>
+      </w:r>
+      <w:r>
+        <w:rPr>
+          <w:rFonts w:ascii="Khmer UI" w:hAnsi="Khmer UI" w:cs="Khmer UI"/>
+        </w:rPr>
+        <w:t>មីលីលីត្រ</w:t>
+      </w:r>
+      <w:r>
+        <w:t xml:space="preserve"> × 1",</w:t>
+      </w:r>
+    </w:p>
+    <w:p>
+      <w:pPr>
+        <w:pStyle w:val="ListParagraph"/>
+        <w:numPr>
+          <w:ilvl w:val="0"/>
+          <w:numId w:val="1"/>
+        </w:numPr>
+      </w:pPr>
+      <w:r>
+        <w:t xml:space="preserve">    "</w:t>
+      </w:r>
+      <w:r>
+        <w:rPr>
+          <w:rFonts w:ascii="Khmer UI" w:hAnsi="Khmer UI" w:cs="Khmer UI"/>
+        </w:rPr>
+        <w:t>ទឹកផ្លែស្វាយ</w:t>
+      </w:r>
+      <w:r>
+        <w:t xml:space="preserve"> Langer Mongo Mango 946 </w:t>
+      </w:r>
+      <w:r>
+        <w:rPr>
+          <w:rFonts w:ascii="Khmer UI" w:hAnsi="Khmer UI" w:cs="Khmer UI"/>
+        </w:rPr>
+        <w:t>មីលីលីត្រ</w:t>
+      </w:r>
+      <w:r>
+        <w:t xml:space="preserve"> × 1",</w:t>
+      </w:r>
+    </w:p>
+    <w:p>
+      <w:pPr>
+        <w:pStyle w:val="ListParagraph"/>
+        <w:numPr>
+          <w:ilvl w:val="0"/>
+          <w:numId w:val="1"/>
+        </w:numPr>
+      </w:pPr>
+      <w:r>
+        <w:t xml:space="preserve">    "</w:t>
+      </w:r>
+      <w:r>
+        <w:rPr>
+          <w:rFonts w:ascii="Khmer UI" w:hAnsi="Khmer UI" w:cs="Khmer UI"/>
+        </w:rPr>
+        <w:t>ទឹកផ្លែឈើចម្រុះ</w:t>
+      </w:r>
+      <w:r>
+        <w:t xml:space="preserve"> Langer Fruit Punch 946 </w:t>
+      </w:r>
+      <w:r>
+        <w:rPr>
+          <w:rFonts w:ascii="Khmer UI" w:hAnsi="Khmer UI" w:cs="Khmer UI"/>
+        </w:rPr>
+        <w:t>មីលីលីត្រ</w:t>
+      </w:r>
+      <w:r>
+        <w:t xml:space="preserve"> × 1",</w:t>
+      </w:r>
+    </w:p>
+    <w:p>
+      <w:pPr>
+        <w:pStyle w:val="ListParagraph"/>
+        <w:numPr>
+          <w:ilvl w:val="0"/>
+          <w:numId w:val="1"/>
+        </w:numPr>
+      </w:pPr>
+      <w:r>
+        <w:t xml:space="preserve">    "</w:t>
+      </w:r>
+      <w:r>
+        <w:rPr>
+          <w:rFonts w:ascii="Khmer UI" w:hAnsi="Khmer UI" w:cs="Khmer UI"/>
+        </w:rPr>
+        <w:t>ភេសជ្ជៈអាឡូវេរ៉ា</w:t>
+      </w:r>
+      <w:r>
+        <w:t xml:space="preserve"> WJ </w:t>
+      </w:r>
+      <w:r>
+        <w:rPr>
+          <w:rFonts w:ascii="Khmer UI" w:hAnsi="Khmer UI" w:cs="Khmer UI"/>
+        </w:rPr>
+        <w:t>រសជាតិដើម</w:t>
+      </w:r>
+      <w:r>
+        <w:t xml:space="preserve"> 240 </w:t>
+      </w:r>
+      <w:r>
+        <w:rPr>
+          <w:rFonts w:ascii="Khmer UI" w:hAnsi="Khmer UI" w:cs="Khmer UI"/>
+        </w:rPr>
+        <w:t>មីលីលីត្រ</w:t>
+      </w:r>
+      <w:r>
+        <w:t xml:space="preserve"> × 6",</w:t>
+      </w:r>
+    </w:p>
+    <w:p>
+      <w:pPr>
+        <w:pStyle w:val="ListParagraph"/>
+        <w:numPr>
+          <w:ilvl w:val="0"/>
+          <w:numId w:val="1"/>
+        </w:numPr>
+      </w:pPr>
+      <w:r>
+        <w:t xml:space="preserve">    "</w:t>
+      </w:r>
+      <w:r>
+        <w:rPr>
+          <w:rFonts w:ascii="Khmer UI" w:hAnsi="Khmer UI" w:cs="Khmer UI"/>
+        </w:rPr>
+        <w:t>ទឹកផ្លែប៉ោម</w:t>
+      </w:r>
+      <w:r>
+        <w:t xml:space="preserve"> Tree Top 100% 2 </w:t>
+      </w:r>
+      <w:r>
+        <w:rPr>
+          <w:rFonts w:ascii="Khmer UI" w:hAnsi="Khmer UI" w:cs="Khmer UI"/>
+        </w:rPr>
+        <w:t>លីត្រ</w:t>
+      </w:r>
+      <w:r>
+        <w:t xml:space="preserve"> × 1",</w:t>
+      </w:r>
+    </w:p>
+    <w:p>
+      <w:pPr>
+        <w:pStyle w:val="ListParagraph"/>
+        <w:numPr>
+          <w:ilvl w:val="0"/>
+          <w:numId w:val="1"/>
+        </w:numPr>
+      </w:pPr>
+      <w:r>
+        <w:t xml:space="preserve">    "</w:t>
+      </w:r>
+      <w:r>
+        <w:rPr>
+          <w:rFonts w:ascii="Khmer UI" w:hAnsi="Khmer UI" w:cs="Khmer UI"/>
+        </w:rPr>
+        <w:t>ទឹកក្រូច</w:t>
+      </w:r>
+      <w:r>
+        <w:t xml:space="preserve"> Tangerine TIPCO 100% 1000 </w:t>
+      </w:r>
+      <w:r>
+        <w:rPr>
+          <w:rFonts w:ascii="Khmer UI" w:hAnsi="Khmer UI" w:cs="Khmer UI"/>
+        </w:rPr>
+        <w:t>មីលីលីត្រ</w:t>
+      </w:r>
+      <w:r>
+        <w:t xml:space="preserve"> × 3",</w:t>
+      </w:r>
+    </w:p>
+    <w:p>
+      <w:pPr>
+        <w:pStyle w:val="ListParagraph"/>
+        <w:numPr>
+          <w:ilvl w:val="0"/>
+          <w:numId w:val="1"/>
+        </w:numPr>
+      </w:pPr>
+      <w:r>
+        <w:t xml:space="preserve">    "</w:t>
+      </w:r>
+      <w:r>
+        <w:rPr>
+          <w:rFonts w:ascii="Khmer UI" w:hAnsi="Khmer UI" w:cs="Khmer UI"/>
+        </w:rPr>
+        <w:t>ទឹកទំពាំងបាយជូរក្រហម</w:t>
+      </w:r>
+      <w:r>
+        <w:t xml:space="preserve"> TIPCO 100% 1000 </w:t>
+      </w:r>
+      <w:r>
+        <w:rPr>
+          <w:rFonts w:ascii="Khmer UI" w:hAnsi="Khmer UI" w:cs="Khmer UI"/>
+        </w:rPr>
+        <w:t>មីលីលីត្រ</w:t>
+      </w:r>
+      <w:r>
+        <w:t xml:space="preserve"> × 3",</w:t>
+      </w:r>
+    </w:p>
+    <w:p>
+      <w:pPr>
+        <w:pStyle w:val="ListParagraph"/>
+        <w:numPr>
+          <w:ilvl w:val="0"/>
+          <w:numId w:val="1"/>
+        </w:numPr>
+      </w:pPr>
+      <w:r>
+        <w:t xml:space="preserve">    "</w:t>
+      </w:r>
+      <w:r>
+        <w:rPr>
+          <w:rFonts w:ascii="Khmer UI" w:hAnsi="Khmer UI" w:cs="Khmer UI"/>
+        </w:rPr>
+        <w:t>ទឹកការ៉ុតចម្រុះ</w:t>
+      </w:r>
+      <w:r>
+        <w:t xml:space="preserve"> UNIF 100% 1000 </w:t>
+      </w:r>
+      <w:r>
+        <w:rPr>
+          <w:rFonts w:ascii="Khmer UI" w:hAnsi="Khmer UI" w:cs="Khmer UI"/>
+        </w:rPr>
+        <w:t>មីលីលីត្រ</w:t>
+      </w:r>
+      <w:r>
+        <w:t xml:space="preserve"> × 3",</w:t>
+      </w:r>
+    </w:p>
+    <w:p>
+      <w:pPr>
+        <w:pStyle w:val="ListParagraph"/>
+        <w:numPr>
+          <w:ilvl w:val="0"/>
+          <w:numId w:val="1"/>
+        </w:numPr>
+      </w:pPr>
+      <w:r>
+        <w:t xml:space="preserve">    "</w:t>
+      </w:r>
+      <w:r>
+        <w:rPr>
+          <w:rFonts w:ascii="Khmer UI" w:hAnsi="Khmer UI" w:cs="Khmer UI"/>
+        </w:rPr>
+        <w:t>ទឹកផ្លែទទឹម</w:t>
+      </w:r>
+      <w:r>
+        <w:t xml:space="preserve"> TIPCO 100% 1000 </w:t>
+      </w:r>
+      <w:r>
+        <w:rPr>
+          <w:rFonts w:ascii="Khmer UI" w:hAnsi="Khmer UI" w:cs="Khmer UI"/>
+        </w:rPr>
+        <w:t>មីលីលីត្រ</w:t>
+      </w:r>
+      <w:r>
+        <w:t xml:space="preserve"> × 3",</w:t>
+      </w:r>
+    </w:p>
+    <w:p>
+      <w:pPr>
+        <w:pStyle w:val="ListParagraph"/>
+        <w:numPr>
+          <w:ilvl w:val="0"/>
+          <w:numId w:val="1"/>
+        </w:numPr>
+      </w:pPr>
+      <w:r>
+        <w:t xml:space="preserve">    "</w:t>
+      </w:r>
+      <w:r>
+        <w:rPr>
+          <w:rFonts w:ascii="Khmer UI" w:hAnsi="Khmer UI" w:cs="Khmer UI"/>
+        </w:rPr>
+        <w:t>ទឹកក្រូច</w:t>
+      </w:r>
+      <w:r>
+        <w:t xml:space="preserve"> Sithong TIPCO 100% 1000 </w:t>
+      </w:r>
+      <w:r>
+        <w:rPr>
+          <w:rFonts w:ascii="Khmer UI" w:hAnsi="Khmer UI" w:cs="Khmer UI"/>
+        </w:rPr>
+        <w:t>មីលីលីត្រ</w:t>
+      </w:r>
+      <w:r>
+        <w:t xml:space="preserve"> × 3",</w:t>
+      </w:r>
+    </w:p>
+    <w:p>
+      <w:pPr>
+        <w:pStyle w:val="ListParagraph"/>
+        <w:numPr>
+          <w:ilvl w:val="0"/>
+          <w:numId w:val="1"/>
+        </w:numPr>
+      </w:pPr>
+      <w:r>
+        <w:t xml:space="preserve">    "</w:t>
+      </w:r>
+      <w:r>
+        <w:rPr>
+          <w:rFonts w:ascii="Khmer UI" w:hAnsi="Khmer UI" w:cs="Khmer UI"/>
+        </w:rPr>
+        <w:t>ទឹកម្នាស់</w:t>
+      </w:r>
+      <w:r>
+        <w:t xml:space="preserve"> Malee 100% 200 </w:t>
+      </w:r>
+      <w:r>
+        <w:rPr>
+          <w:rFonts w:ascii="Khmer UI" w:hAnsi="Khmer UI" w:cs="Khmer UI"/>
+        </w:rPr>
+        <w:t>មីលីលីត្រ</w:t>
+      </w:r>
+      <w:r>
+        <w:t xml:space="preserve"> × 6",</w:t>
+      </w:r>
+    </w:p>
+    <w:p>
+      <w:pPr>
+        <w:pStyle w:val="ListParagraph"/>
+        <w:numPr>
+          <w:ilvl w:val="0"/>
+          <w:numId w:val="1"/>
+        </w:numPr>
+      </w:pPr>
+      <w:r>
+        <w:t xml:space="preserve">    "</w:t>
+      </w:r>
+      <w:r>
+        <w:rPr>
+          <w:rFonts w:ascii="Khmer UI" w:hAnsi="Khmer UI" w:cs="Khmer UI"/>
+        </w:rPr>
+        <w:t>ទឹកម្នាស់</w:t>
+      </w:r>
+      <w:r>
+        <w:t xml:space="preserve"> KOKOZO COCO 320 </w:t>
+      </w:r>
+      <w:r>
+        <w:rPr>
+          <w:rFonts w:ascii="Khmer UI" w:hAnsi="Khmer UI" w:cs="Khmer UI"/>
+        </w:rPr>
+        <w:t>មីលីលីត្រ</w:t>
+      </w:r>
+      <w:r>
+        <w:t xml:space="preserve"> × 6",</w:t>
+      </w:r>
+    </w:p>
+    <w:p>
+      <w:pPr>
+        <w:pStyle w:val="ListParagraph"/>
+        <w:numPr>
+          <w:ilvl w:val="0"/>
+          <w:numId w:val="1"/>
+        </w:numPr>
+      </w:pPr>
+      <w:r>
+        <w:t xml:space="preserve">    "</w:t>
+      </w:r>
+      <w:r>
+        <w:rPr>
+          <w:rFonts w:ascii="Khmer UI" w:hAnsi="Khmer UI" w:cs="Khmer UI"/>
+        </w:rPr>
+        <w:t>ទឹកទំពាំងបាយជូរ</w:t>
+      </w:r>
+      <w:r>
+        <w:t xml:space="preserve"> KOKOZO COCO 320 </w:t>
+      </w:r>
+      <w:r>
+        <w:rPr>
+          <w:rFonts w:ascii="Khmer UI" w:hAnsi="Khmer UI" w:cs="Khmer UI"/>
+        </w:rPr>
+        <w:t>មីលីលីត្រ</w:t>
+      </w:r>
+      <w:r>
+        <w:t xml:space="preserve"> × 6",</w:t>
+      </w:r>
+    </w:p>
+    <w:p>
+      <w:pPr>
+        <w:pStyle w:val="ListParagraph"/>
+        <w:numPr>
+          <w:ilvl w:val="0"/>
+          <w:numId w:val="1"/>
+        </w:numPr>
+      </w:pPr>
+      <w:r>
+        <w:t xml:space="preserve">    "</w:t>
+      </w:r>
+      <w:r>
+        <w:rPr>
+          <w:rFonts w:ascii="Khmer UI" w:hAnsi="Khmer UI" w:cs="Khmer UI"/>
+        </w:rPr>
+        <w:t>ទឹកស្ត្របេរី</w:t>
+      </w:r>
+      <w:r>
+        <w:t xml:space="preserve"> KOKOZO COCO 320 </w:t>
+      </w:r>
+      <w:r>
+        <w:rPr>
+          <w:rFonts w:ascii="Khmer UI" w:hAnsi="Khmer UI" w:cs="Khmer UI"/>
+        </w:rPr>
+        <w:t>មីលីលីត្រ</w:t>
+      </w:r>
+      <w:r>
+        <w:t xml:space="preserve"> × 6",</w:t>
+      </w:r>
+    </w:p>
+    <w:p>
+      <w:pPr>
+        <w:pStyle w:val="ListParagraph"/>
+        <w:numPr>
+          <w:ilvl w:val="0"/>
+          <w:numId w:val="1"/>
+        </w:numPr>
+      </w:pPr>
+      <w:r>
+        <w:t xml:space="preserve">    "</w:t>
+      </w:r>
+      <w:r>
+        <w:rPr>
+          <w:rFonts w:ascii="Khmer UI" w:hAnsi="Khmer UI" w:cs="Khmer UI"/>
+        </w:rPr>
+        <w:t>ទឹកលីឈី</w:t>
+      </w:r>
+      <w:r>
+        <w:t xml:space="preserve"> KOKOZO COCO 320 </w:t>
+      </w:r>
+      <w:r>
+        <w:rPr>
+          <w:rFonts w:ascii="Khmer UI" w:hAnsi="Khmer UI" w:cs="Khmer UI"/>
+        </w:rPr>
+        <w:t>មីលីលីត្រ</w:t>
+      </w:r>
+      <w:r>
+        <w:t xml:space="preserve"> × 6",</w:t>
+      </w:r>
+    </w:p>
+    <w:p>
+      <w:pPr>
+        <w:pStyle w:val="ListParagraph"/>
+        <w:numPr>
+          <w:ilvl w:val="0"/>
+          <w:numId w:val="1"/>
+        </w:numPr>
+      </w:pPr>
+      <w:r>
+        <w:t xml:space="preserve">    "</w:t>
+      </w:r>
+      <w:r>
+        <w:rPr>
+          <w:rFonts w:ascii="Khmer UI" w:hAnsi="Khmer UI" w:cs="Khmer UI"/>
+        </w:rPr>
+        <w:t>ទឹកក្រូច</w:t>
+      </w:r>
+      <w:r>
+        <w:t xml:space="preserve"> KOKOZO COCO 320 </w:t>
+      </w:r>
+      <w:r>
+        <w:rPr>
+          <w:rFonts w:ascii="Khmer UI" w:hAnsi="Khmer UI" w:cs="Khmer UI"/>
+        </w:rPr>
+        <w:t>មីលីលីត្រ</w:t>
+      </w:r>
+      <w:r>
+        <w:t xml:space="preserve"> × 6",</w:t>
+      </w:r>
+    </w:p>
+    <w:p>
+      <w:pPr>
+        <w:pStyle w:val="ListParagraph"/>
+        <w:numPr>
+          <w:ilvl w:val="0"/>
+          <w:numId w:val="1"/>
+        </w:numPr>
+      </w:pPr>
+      <w:r>
+        <w:t xml:space="preserve">    "</w:t>
+      </w:r>
+      <w:r>
+        <w:rPr>
+          <w:rFonts w:ascii="Khmer UI" w:hAnsi="Khmer UI" w:cs="Khmer UI"/>
+        </w:rPr>
+        <w:t>ទឹកផ្លែ</w:t>
+      </w:r>
+      <w:r>
+        <w:t xml:space="preserve"> Passion Fruit Malee 20% 1 </w:t>
+      </w:r>
+      <w:r>
+        <w:rPr>
+          <w:rFonts w:ascii="Khmer UI" w:hAnsi="Khmer UI" w:cs="Khmer UI"/>
+        </w:rPr>
+        <w:t>លីត្រ</w:t>
+      </w:r>
+      <w:r>
+        <w:t xml:space="preserve"> × 3 </w:t>
+      </w:r>
+      <w:r>
+        <w:rPr>
+          <w:rFonts w:ascii="Khmer UI" w:hAnsi="Khmer UI" w:cs="Khmer UI"/>
+        </w:rPr>
+        <w:t>ដប</w:t>
+      </w:r>
+      <w:r>
+        <w:t>"</w:t>
       </w:r>
     </w:p>
     <w:sectPr>

</xml_diff>